<commit_message>
Termineee! la vista cliente
</commit_message>
<xml_diff>
--- a/Documentación/Manual Tecnico.docx
+++ b/Documentación/Manual Tecnico.docx
@@ -11,6 +11,8 @@
           <w:szCs w:val="24"/>
         </w:rPr>
       </w:pPr>
+      <w:bookmarkStart w:id="0" w:name="_Hlk167222700"/>
+      <w:bookmarkEnd w:id="0"/>
       <w:r>
         <w:rPr>
           <w:rFonts w:ascii="Arial" w:hAnsi="Arial" w:cs="Arial"/>
@@ -159,7 +161,7 @@
                     </pic:cNvPicPr>
                   </pic:nvPicPr>
                   <pic:blipFill>
-                    <a:blip r:embed="rId4">
+                    <a:blip r:embed="rId6">
                       <a:extLst>
                         <a:ext uri="{28A0092B-C50C-407E-A947-70E740481C1C}">
                           <a14:useLocalDpi xmlns:a14="http://schemas.microsoft.com/office/drawing/2010/main" val="0"/>
@@ -335,18 +337,15 @@
         </w:rPr>
         <w:t xml:space="preserve"> </w:t>
       </w:r>
-      <w:proofErr w:type="spellStart"/>
-      <w:r>
-        <w:rPr>
-          <w:rFonts w:ascii="Arial" w:hAnsi="Arial" w:cs="Arial"/>
-          <w:b/>
-          <w:sz w:val="24"/>
-          <w:szCs w:val="24"/>
-          <w:highlight w:val="yellow"/>
-        </w:rPr>
-        <w:t>Libreria</w:t>
-      </w:r>
-      <w:proofErr w:type="spellEnd"/>
+      <w:r>
+        <w:rPr>
+          <w:rFonts w:ascii="Arial" w:hAnsi="Arial" w:cs="Arial"/>
+          <w:b/>
+          <w:sz w:val="24"/>
+          <w:szCs w:val="24"/>
+        </w:rPr>
+        <w:t>Sistema de Gestión de Biblioteca</w:t>
+      </w:r>
     </w:p>
     <w:p>
       <w:pPr>
@@ -443,7 +442,25 @@
           <w:sz w:val="24"/>
           <w:szCs w:val="24"/>
         </w:rPr>
-        <w:t>Luz Miriam Gil Agilar</w:t>
+        <w:t>Luz Miriam Gil Ag</w:t>
+      </w:r>
+      <w:r>
+        <w:rPr>
+          <w:rFonts w:ascii="Arial" w:hAnsi="Arial" w:cs="Arial"/>
+          <w:b/>
+          <w:sz w:val="24"/>
+          <w:szCs w:val="24"/>
+        </w:rPr>
+        <w:t>u</w:t>
+      </w:r>
+      <w:r>
+        <w:rPr>
+          <w:rFonts w:ascii="Arial" w:hAnsi="Arial" w:cs="Arial"/>
+          <w:b/>
+          <w:sz w:val="24"/>
+          <w:szCs w:val="24"/>
+        </w:rPr>
+        <w:t>ilar</w:t>
       </w:r>
       <w:r>
         <w:rPr>
@@ -461,7 +478,6 @@
           <w:sz w:val="24"/>
           <w:szCs w:val="24"/>
         </w:rPr>
-        <w:tab/>
         <w:t xml:space="preserve">7590-23-2193 </w:t>
       </w:r>
     </w:p>
@@ -492,8 +508,552 @@
           <w:sz w:val="24"/>
           <w:szCs w:val="24"/>
         </w:rPr>
-        <w:t>SAN JUAN SACATEPEQUEZ, 26/10/2023</w:t>
-      </w:r>
+        <w:t xml:space="preserve">SAN JUAN SACATEPEQUEZ, </w:t>
+      </w:r>
+      <w:proofErr w:type="gramStart"/>
+      <w:r>
+        <w:rPr>
+          <w:rFonts w:ascii="Arial" w:hAnsi="Arial" w:cs="Arial"/>
+          <w:b/>
+          <w:sz w:val="24"/>
+          <w:szCs w:val="24"/>
+        </w:rPr>
+        <w:t>31  DE</w:t>
+      </w:r>
+      <w:proofErr w:type="gramEnd"/>
+      <w:r>
+        <w:rPr>
+          <w:rFonts w:ascii="Arial" w:hAnsi="Arial" w:cs="Arial"/>
+          <w:b/>
+          <w:sz w:val="24"/>
+          <w:szCs w:val="24"/>
+        </w:rPr>
+        <w:t xml:space="preserve"> MAYO 2024</w:t>
+      </w:r>
+      <w:bookmarkStart w:id="1" w:name="_Toc149321208"/>
+    </w:p>
+    <w:sdt>
+      <w:sdtPr>
+        <w:rPr>
+          <w:lang w:val="es-ES"/>
+        </w:rPr>
+        <w:id w:val="-863670901"/>
+        <w:docPartObj>
+          <w:docPartGallery w:val="Table of Contents"/>
+          <w:docPartUnique/>
+        </w:docPartObj>
+      </w:sdtPr>
+      <w:sdtEndPr>
+        <w:rPr>
+          <w:rFonts w:asciiTheme="minorHAnsi" w:eastAsiaTheme="minorHAnsi" w:hAnsiTheme="minorHAnsi" w:cstheme="minorBidi"/>
+          <w:b/>
+          <w:bCs/>
+          <w:color w:val="auto"/>
+          <w:sz w:val="22"/>
+          <w:szCs w:val="22"/>
+          <w:lang w:eastAsia="en-US"/>
+        </w:rPr>
+      </w:sdtEndPr>
+      <w:sdtContent>
+        <w:p>
+          <w:pPr>
+            <w:pStyle w:val="TtuloTDC"/>
+          </w:pPr>
+          <w:r>
+            <w:rPr>
+              <w:lang w:val="es-ES"/>
+            </w:rPr>
+            <w:t>Contenido</w:t>
+          </w:r>
+        </w:p>
+        <w:p>
+          <w:pPr>
+            <w:pStyle w:val="TDC1"/>
+            <w:tabs>
+              <w:tab w:val="right" w:leader="dot" w:pos="9352"/>
+            </w:tabs>
+            <w:rPr>
+              <w:noProof/>
+            </w:rPr>
+          </w:pPr>
+          <w:r>
+            <w:fldChar w:fldCharType="begin"/>
+          </w:r>
+          <w:r>
+            <w:instrText xml:space="preserve"> TOC \o "1-3" \h \z \u </w:instrText>
+          </w:r>
+          <w:r>
+            <w:fldChar w:fldCharType="separate"/>
+          </w:r>
+          <w:hyperlink w:anchor="_Toc167224035" w:history="1">
+            <w:r>
+              <w:rPr>
+                <w:rStyle w:val="Hipervnculo"/>
+                <w:rFonts w:ascii="Arial" w:hAnsi="Arial" w:cs="Arial"/>
+                <w:b/>
+                <w:bCs/>
+                <w:noProof/>
+              </w:rPr>
+              <w:t>Introducción</w:t>
+            </w:r>
+            <w:r>
+              <w:rPr>
+                <w:noProof/>
+                <w:webHidden/>
+              </w:rPr>
+              <w:tab/>
+            </w:r>
+            <w:r>
+              <w:rPr>
+                <w:noProof/>
+                <w:webHidden/>
+              </w:rPr>
+              <w:fldChar w:fldCharType="begin"/>
+            </w:r>
+            <w:r>
+              <w:rPr>
+                <w:noProof/>
+                <w:webHidden/>
+              </w:rPr>
+              <w:instrText xml:space="preserve"> PAGEREF _Toc167224035 \h </w:instrText>
+            </w:r>
+            <w:r>
+              <w:rPr>
+                <w:noProof/>
+                <w:webHidden/>
+              </w:rPr>
+            </w:r>
+            <w:r>
+              <w:rPr>
+                <w:noProof/>
+                <w:webHidden/>
+              </w:rPr>
+              <w:fldChar w:fldCharType="separate"/>
+            </w:r>
+            <w:r>
+              <w:rPr>
+                <w:noProof/>
+                <w:webHidden/>
+              </w:rPr>
+              <w:t>3</w:t>
+            </w:r>
+            <w:r>
+              <w:rPr>
+                <w:noProof/>
+                <w:webHidden/>
+              </w:rPr>
+              <w:fldChar w:fldCharType="end"/>
+            </w:r>
+          </w:hyperlink>
+        </w:p>
+        <w:p>
+          <w:pPr>
+            <w:pStyle w:val="TDC1"/>
+            <w:tabs>
+              <w:tab w:val="right" w:leader="dot" w:pos="9352"/>
+            </w:tabs>
+            <w:rPr>
+              <w:noProof/>
+            </w:rPr>
+          </w:pPr>
+          <w:hyperlink w:anchor="_Toc167224036" w:history="1">
+            <w:r>
+              <w:rPr>
+                <w:rStyle w:val="Hipervnculo"/>
+                <w:rFonts w:ascii="Arial" w:hAnsi="Arial" w:cs="Arial"/>
+                <w:b/>
+                <w:bCs/>
+                <w:noProof/>
+              </w:rPr>
+              <w:t>Propósito</w:t>
+            </w:r>
+            <w:r>
+              <w:rPr>
+                <w:noProof/>
+                <w:webHidden/>
+              </w:rPr>
+              <w:tab/>
+            </w:r>
+            <w:r>
+              <w:rPr>
+                <w:noProof/>
+                <w:webHidden/>
+              </w:rPr>
+              <w:fldChar w:fldCharType="begin"/>
+            </w:r>
+            <w:r>
+              <w:rPr>
+                <w:noProof/>
+                <w:webHidden/>
+              </w:rPr>
+              <w:instrText xml:space="preserve"> PAGEREF _Toc167224036 \h </w:instrText>
+            </w:r>
+            <w:r>
+              <w:rPr>
+                <w:noProof/>
+                <w:webHidden/>
+              </w:rPr>
+            </w:r>
+            <w:r>
+              <w:rPr>
+                <w:noProof/>
+                <w:webHidden/>
+              </w:rPr>
+              <w:fldChar w:fldCharType="separate"/>
+            </w:r>
+            <w:r>
+              <w:rPr>
+                <w:noProof/>
+                <w:webHidden/>
+              </w:rPr>
+              <w:t>3</w:t>
+            </w:r>
+            <w:r>
+              <w:rPr>
+                <w:noProof/>
+                <w:webHidden/>
+              </w:rPr>
+              <w:fldChar w:fldCharType="end"/>
+            </w:r>
+          </w:hyperlink>
+        </w:p>
+        <w:p>
+          <w:pPr>
+            <w:pStyle w:val="TDC1"/>
+            <w:tabs>
+              <w:tab w:val="right" w:leader="dot" w:pos="9352"/>
+            </w:tabs>
+            <w:rPr>
+              <w:noProof/>
+            </w:rPr>
+          </w:pPr>
+          <w:hyperlink w:anchor="_Toc167224037" w:history="1">
+            <w:r>
+              <w:rPr>
+                <w:rStyle w:val="Hipervnculo"/>
+                <w:rFonts w:ascii="Arial" w:hAnsi="Arial" w:cs="Arial"/>
+                <w:b/>
+                <w:bCs/>
+                <w:noProof/>
+              </w:rPr>
+              <w:t>Funcionalidad</w:t>
+            </w:r>
+            <w:r>
+              <w:rPr>
+                <w:noProof/>
+                <w:webHidden/>
+              </w:rPr>
+              <w:tab/>
+            </w:r>
+            <w:r>
+              <w:rPr>
+                <w:noProof/>
+                <w:webHidden/>
+              </w:rPr>
+              <w:fldChar w:fldCharType="begin"/>
+            </w:r>
+            <w:r>
+              <w:rPr>
+                <w:noProof/>
+                <w:webHidden/>
+              </w:rPr>
+              <w:instrText xml:space="preserve"> PAGEREF _Toc167224037 \h </w:instrText>
+            </w:r>
+            <w:r>
+              <w:rPr>
+                <w:noProof/>
+                <w:webHidden/>
+              </w:rPr>
+            </w:r>
+            <w:r>
+              <w:rPr>
+                <w:noProof/>
+                <w:webHidden/>
+              </w:rPr>
+              <w:fldChar w:fldCharType="separate"/>
+            </w:r>
+            <w:r>
+              <w:rPr>
+                <w:noProof/>
+                <w:webHidden/>
+              </w:rPr>
+              <w:t>3</w:t>
+            </w:r>
+            <w:r>
+              <w:rPr>
+                <w:noProof/>
+                <w:webHidden/>
+              </w:rPr>
+              <w:fldChar w:fldCharType="end"/>
+            </w:r>
+          </w:hyperlink>
+        </w:p>
+        <w:p>
+          <w:pPr>
+            <w:pStyle w:val="TDC1"/>
+            <w:tabs>
+              <w:tab w:val="right" w:leader="dot" w:pos="9352"/>
+            </w:tabs>
+            <w:rPr>
+              <w:noProof/>
+            </w:rPr>
+          </w:pPr>
+          <w:hyperlink w:anchor="_Toc167224038" w:history="1">
+            <w:r>
+              <w:rPr>
+                <w:rStyle w:val="Hipervnculo"/>
+                <w:rFonts w:ascii="Arial" w:hAnsi="Arial" w:cs="Arial"/>
+                <w:b/>
+                <w:bCs/>
+                <w:noProof/>
+              </w:rPr>
+              <w:t>Diagrama de Clases</w:t>
+            </w:r>
+            <w:r>
+              <w:rPr>
+                <w:noProof/>
+                <w:webHidden/>
+              </w:rPr>
+              <w:tab/>
+            </w:r>
+            <w:r>
+              <w:rPr>
+                <w:noProof/>
+                <w:webHidden/>
+              </w:rPr>
+              <w:fldChar w:fldCharType="begin"/>
+            </w:r>
+            <w:r>
+              <w:rPr>
+                <w:noProof/>
+                <w:webHidden/>
+              </w:rPr>
+              <w:instrText xml:space="preserve"> PAGEREF _Toc167224038 \h </w:instrText>
+            </w:r>
+            <w:r>
+              <w:rPr>
+                <w:noProof/>
+                <w:webHidden/>
+              </w:rPr>
+            </w:r>
+            <w:r>
+              <w:rPr>
+                <w:noProof/>
+                <w:webHidden/>
+              </w:rPr>
+              <w:fldChar w:fldCharType="separate"/>
+            </w:r>
+            <w:r>
+              <w:rPr>
+                <w:noProof/>
+                <w:webHidden/>
+              </w:rPr>
+              <w:t>4</w:t>
+            </w:r>
+            <w:r>
+              <w:rPr>
+                <w:noProof/>
+                <w:webHidden/>
+              </w:rPr>
+              <w:fldChar w:fldCharType="end"/>
+            </w:r>
+          </w:hyperlink>
+        </w:p>
+        <w:p>
+          <w:pPr>
+            <w:pStyle w:val="TDC1"/>
+            <w:tabs>
+              <w:tab w:val="right" w:leader="dot" w:pos="9352"/>
+            </w:tabs>
+            <w:rPr>
+              <w:noProof/>
+            </w:rPr>
+          </w:pPr>
+          <w:hyperlink w:anchor="_Toc167224039" w:history="1">
+            <w:r>
+              <w:rPr>
+                <w:rStyle w:val="Hipervnculo"/>
+                <w:rFonts w:ascii="Arial" w:hAnsi="Arial" w:cs="Arial"/>
+                <w:b/>
+                <w:bCs/>
+                <w:noProof/>
+              </w:rPr>
+              <w:t>Diagrama de Casos de Uso</w:t>
+            </w:r>
+            <w:r>
+              <w:rPr>
+                <w:noProof/>
+                <w:webHidden/>
+              </w:rPr>
+              <w:tab/>
+            </w:r>
+            <w:r>
+              <w:rPr>
+                <w:noProof/>
+                <w:webHidden/>
+              </w:rPr>
+              <w:fldChar w:fldCharType="begin"/>
+            </w:r>
+            <w:r>
+              <w:rPr>
+                <w:noProof/>
+                <w:webHidden/>
+              </w:rPr>
+              <w:instrText xml:space="preserve"> PAGEREF _Toc167224039 \h </w:instrText>
+            </w:r>
+            <w:r>
+              <w:rPr>
+                <w:noProof/>
+                <w:webHidden/>
+              </w:rPr>
+            </w:r>
+            <w:r>
+              <w:rPr>
+                <w:noProof/>
+                <w:webHidden/>
+              </w:rPr>
+              <w:fldChar w:fldCharType="separate"/>
+            </w:r>
+            <w:r>
+              <w:rPr>
+                <w:noProof/>
+                <w:webHidden/>
+              </w:rPr>
+              <w:t>5</w:t>
+            </w:r>
+            <w:r>
+              <w:rPr>
+                <w:noProof/>
+                <w:webHidden/>
+              </w:rPr>
+              <w:fldChar w:fldCharType="end"/>
+            </w:r>
+          </w:hyperlink>
+        </w:p>
+        <w:p>
+          <w:pPr>
+            <w:pStyle w:val="TDC1"/>
+            <w:tabs>
+              <w:tab w:val="right" w:leader="dot" w:pos="9352"/>
+            </w:tabs>
+            <w:rPr>
+              <w:noProof/>
+            </w:rPr>
+          </w:pPr>
+          <w:hyperlink w:anchor="_Toc167224040" w:history="1">
+            <w:r>
+              <w:rPr>
+                <w:rStyle w:val="Hipervnculo"/>
+                <w:rFonts w:ascii="Arial" w:hAnsi="Arial" w:cs="Arial"/>
+                <w:b/>
+                <w:bCs/>
+                <w:noProof/>
+              </w:rPr>
+              <w:t>Configuración de entorno y proceso de compilación de proyecto</w:t>
+            </w:r>
+            <w:r>
+              <w:rPr>
+                <w:noProof/>
+                <w:webHidden/>
+              </w:rPr>
+              <w:tab/>
+            </w:r>
+            <w:r>
+              <w:rPr>
+                <w:noProof/>
+                <w:webHidden/>
+              </w:rPr>
+              <w:fldChar w:fldCharType="begin"/>
+            </w:r>
+            <w:r>
+              <w:rPr>
+                <w:noProof/>
+                <w:webHidden/>
+              </w:rPr>
+              <w:instrText xml:space="preserve"> PAGEREF _Toc167224040 \h </w:instrText>
+            </w:r>
+            <w:r>
+              <w:rPr>
+                <w:noProof/>
+                <w:webHidden/>
+              </w:rPr>
+            </w:r>
+            <w:r>
+              <w:rPr>
+                <w:noProof/>
+                <w:webHidden/>
+              </w:rPr>
+              <w:fldChar w:fldCharType="separate"/>
+            </w:r>
+            <w:r>
+              <w:rPr>
+                <w:noProof/>
+                <w:webHidden/>
+              </w:rPr>
+              <w:t>6</w:t>
+            </w:r>
+            <w:r>
+              <w:rPr>
+                <w:noProof/>
+                <w:webHidden/>
+              </w:rPr>
+              <w:fldChar w:fldCharType="end"/>
+            </w:r>
+          </w:hyperlink>
+        </w:p>
+        <w:p>
+          <w:r>
+            <w:rPr>
+              <w:b/>
+              <w:bCs/>
+              <w:lang w:val="es-ES"/>
+            </w:rPr>
+            <w:fldChar w:fldCharType="end"/>
+          </w:r>
+        </w:p>
+      </w:sdtContent>
+    </w:sdt>
+    <w:p>
+      <w:pPr>
+        <w:jc w:val="center"/>
+        <w:rPr>
+          <w:rFonts w:ascii="Arial" w:hAnsi="Arial" w:cs="Arial"/>
+          <w:b/>
+          <w:sz w:val="24"/>
+          <w:szCs w:val="24"/>
+        </w:rPr>
+      </w:pPr>
+    </w:p>
+    <w:p>
+      <w:pPr>
+        <w:spacing w:after="160" w:line="259" w:lineRule="auto"/>
+        <w:rPr>
+          <w:rFonts w:ascii="Arial" w:hAnsi="Arial" w:cs="Arial"/>
+          <w:b/>
+          <w:sz w:val="24"/>
+          <w:szCs w:val="24"/>
+        </w:rPr>
+      </w:pPr>
+      <w:r>
+        <w:rPr>
+          <w:rFonts w:ascii="Arial" w:hAnsi="Arial" w:cs="Arial"/>
+          <w:b/>
+          <w:sz w:val="24"/>
+          <w:szCs w:val="24"/>
+        </w:rPr>
+        <w:br w:type="page"/>
+      </w:r>
+    </w:p>
+    <w:p>
+      <w:pPr>
+        <w:jc w:val="center"/>
+        <w:rPr>
+          <w:rFonts w:ascii="Arial" w:hAnsi="Arial" w:cs="Arial"/>
+          <w:b/>
+          <w:sz w:val="24"/>
+          <w:szCs w:val="24"/>
+        </w:rPr>
+      </w:pPr>
     </w:p>
     <w:p>
       <w:pPr>
@@ -505,7 +1065,7 @@
           <w:color w:val="002060"/>
         </w:rPr>
       </w:pPr>
-      <w:bookmarkStart w:id="0" w:name="_Toc149321208"/>
+      <w:bookmarkStart w:id="2" w:name="_Toc167224035"/>
       <w:r>
         <w:rPr>
           <w:rFonts w:ascii="Arial" w:hAnsi="Arial" w:cs="Arial"/>
@@ -513,18 +1073,1059 @@
           <w:bCs/>
           <w:color w:val="002060"/>
         </w:rPr>
+        <w:t>Introducción</w:t>
+      </w:r>
+      <w:bookmarkEnd w:id="1"/>
+      <w:bookmarkEnd w:id="2"/>
+    </w:p>
+    <w:p>
+      <w:pPr>
+        <w:jc w:val="both"/>
+        <w:rPr>
+          <w:rFonts w:ascii="Arial" w:hAnsi="Arial" w:cs="Arial"/>
+          <w:sz w:val="24"/>
+          <w:szCs w:val="24"/>
+        </w:rPr>
+      </w:pPr>
+      <w:r>
+        <w:rPr>
+          <w:rFonts w:ascii="Arial" w:hAnsi="Arial" w:cs="Arial"/>
+          <w:sz w:val="24"/>
+          <w:szCs w:val="24"/>
+        </w:rPr>
+        <w:t xml:space="preserve">El siguiente manual se ha desarrollado con la finalidad de proporcionar toda la información necesaria para la instalación, exploración y mantenimiento del software de gestión de biblioteca. Este sistema ha sido cuidadosamente diseñado utilizando </w:t>
+      </w:r>
+      <w:proofErr w:type="spellStart"/>
+      <w:r>
+        <w:rPr>
+          <w:rFonts w:ascii="Arial" w:hAnsi="Arial" w:cs="Arial"/>
+          <w:sz w:val="24"/>
+          <w:szCs w:val="24"/>
+        </w:rPr>
+        <w:t>JavaFX</w:t>
+      </w:r>
+      <w:proofErr w:type="spellEnd"/>
+      <w:r>
+        <w:rPr>
+          <w:rFonts w:ascii="Arial" w:hAnsi="Arial" w:cs="Arial"/>
+          <w:sz w:val="24"/>
+          <w:szCs w:val="24"/>
+        </w:rPr>
+        <w:t xml:space="preserve"> para la interfaz de usuario y PostgreSQL como sistema de gestión de base de datos, con el objetivo de optimizar y facilitar las operaciones diarias de una biblioteca moderna.</w:t>
+      </w:r>
+      <w:r>
+        <w:rPr>
+          <w:rFonts w:ascii="Arial" w:hAnsi="Arial" w:cs="Arial"/>
+          <w:sz w:val="24"/>
+          <w:szCs w:val="24"/>
+        </w:rPr>
+        <w:t xml:space="preserve"> </w:t>
+      </w:r>
+      <w:r>
+        <w:rPr>
+          <w:rFonts w:ascii="Arial" w:hAnsi="Arial" w:cs="Arial"/>
+          <w:sz w:val="24"/>
+          <w:szCs w:val="24"/>
+        </w:rPr>
+        <w:t>Diseñad</w:t>
+      </w:r>
+      <w:r>
+        <w:rPr>
+          <w:rFonts w:ascii="Arial" w:hAnsi="Arial" w:cs="Arial"/>
+          <w:sz w:val="24"/>
+          <w:szCs w:val="24"/>
+        </w:rPr>
+        <w:t>o</w:t>
+      </w:r>
+      <w:r>
+        <w:rPr>
+          <w:rFonts w:ascii="Arial" w:hAnsi="Arial" w:cs="Arial"/>
+          <w:sz w:val="24"/>
+          <w:szCs w:val="24"/>
+        </w:rPr>
+        <w:t xml:space="preserve"> para ser accesible y usable por personas con diferentes niveles de habilidad tecnológica.</w:t>
+      </w:r>
+    </w:p>
+    <w:p>
+      <w:pPr>
+        <w:jc w:val="both"/>
+        <w:rPr>
+          <w:rFonts w:ascii="Arial" w:hAnsi="Arial" w:cs="Arial"/>
+          <w:sz w:val="24"/>
+          <w:szCs w:val="24"/>
+        </w:rPr>
+      </w:pPr>
+    </w:p>
+    <w:p>
+      <w:pPr>
+        <w:pStyle w:val="Ttulo1"/>
+        <w:rPr>
+          <w:rFonts w:ascii="Arial" w:hAnsi="Arial" w:cs="Arial"/>
+          <w:b/>
+          <w:bCs/>
+          <w:color w:val="002060"/>
+        </w:rPr>
+      </w:pPr>
+      <w:bookmarkStart w:id="3" w:name="_Toc167224036"/>
+      <w:r>
+        <w:rPr>
+          <w:rFonts w:ascii="Arial" w:hAnsi="Arial" w:cs="Arial"/>
+          <w:b/>
+          <w:bCs/>
+          <w:color w:val="002060"/>
+        </w:rPr>
+        <w:t>Propósito</w:t>
+      </w:r>
+      <w:bookmarkEnd w:id="3"/>
+    </w:p>
+    <w:p>
+      <w:pPr>
+        <w:jc w:val="both"/>
+        <w:rPr>
+          <w:rFonts w:ascii="Arial" w:hAnsi="Arial" w:cs="Arial"/>
+          <w:sz w:val="24"/>
+          <w:szCs w:val="24"/>
+        </w:rPr>
+      </w:pPr>
+      <w:r>
+        <w:rPr>
+          <w:rFonts w:ascii="Arial" w:hAnsi="Arial" w:cs="Arial"/>
+          <w:sz w:val="24"/>
+          <w:szCs w:val="24"/>
+        </w:rPr>
+        <w:t>Sabemos que registrar e inventariar todo en papel puede ser tedioso y conlleva riesgos, como la pérdida de información y errores humanos. Por ello, este proyecto ha sido desarrollado para digitalizar y facilitar las gestiones de la biblioteca</w:t>
+      </w:r>
+      <w:r>
+        <w:rPr>
+          <w:rFonts w:ascii="Arial" w:hAnsi="Arial" w:cs="Arial"/>
+          <w:sz w:val="24"/>
+          <w:szCs w:val="24"/>
+        </w:rPr>
+        <w:t xml:space="preserve"> </w:t>
+      </w:r>
+      <w:r>
+        <w:rPr>
+          <w:rFonts w:ascii="Arial" w:hAnsi="Arial" w:cs="Arial"/>
+          <w:sz w:val="24"/>
+          <w:szCs w:val="24"/>
+        </w:rPr>
+        <w:t xml:space="preserve">fin de </w:t>
+      </w:r>
+      <w:r>
+        <w:rPr>
+          <w:rFonts w:ascii="Arial" w:hAnsi="Arial" w:cs="Arial"/>
+          <w:sz w:val="24"/>
+          <w:szCs w:val="24"/>
+        </w:rPr>
+        <w:t>mejorar la eficiencia en la administración</w:t>
+      </w:r>
+      <w:r>
+        <w:rPr>
+          <w:rFonts w:ascii="Arial" w:hAnsi="Arial" w:cs="Arial"/>
+          <w:sz w:val="24"/>
+          <w:szCs w:val="24"/>
+        </w:rPr>
+        <w:t xml:space="preserve"> de una biblioteca</w:t>
+      </w:r>
+      <w:r>
+        <w:rPr>
+          <w:rFonts w:ascii="Arial" w:hAnsi="Arial" w:cs="Arial"/>
+          <w:sz w:val="24"/>
+          <w:szCs w:val="24"/>
+        </w:rPr>
+        <w:t>, en las gestiones de préstamos, devoluciones, registros, tales como inventariar los libros con los que cuente la biblioteca siendo así</w:t>
+      </w:r>
+      <w:r>
+        <w:rPr>
+          <w:rFonts w:ascii="Arial" w:hAnsi="Arial" w:cs="Arial"/>
+          <w:sz w:val="24"/>
+          <w:szCs w:val="24"/>
+        </w:rPr>
+        <w:t xml:space="preserve"> proporcionar una experienci</w:t>
+      </w:r>
+      <w:r>
+        <w:rPr>
+          <w:rFonts w:ascii="Arial" w:hAnsi="Arial" w:cs="Arial"/>
+          <w:sz w:val="24"/>
+          <w:szCs w:val="24"/>
+        </w:rPr>
+        <w:t>a</w:t>
+      </w:r>
+      <w:r>
+        <w:rPr>
+          <w:rFonts w:ascii="Arial" w:hAnsi="Arial" w:cs="Arial"/>
+          <w:sz w:val="24"/>
+          <w:szCs w:val="24"/>
+        </w:rPr>
+        <w:t xml:space="preserve"> de usuario intuitiva tanto para los </w:t>
+      </w:r>
+      <w:r>
+        <w:rPr>
+          <w:rFonts w:ascii="Arial" w:hAnsi="Arial" w:cs="Arial"/>
+          <w:sz w:val="24"/>
+          <w:szCs w:val="24"/>
+        </w:rPr>
+        <w:t>empleados de la biblioteca</w:t>
+      </w:r>
+      <w:r>
+        <w:rPr>
+          <w:rFonts w:ascii="Arial" w:hAnsi="Arial" w:cs="Arial"/>
+          <w:sz w:val="24"/>
+          <w:szCs w:val="24"/>
+        </w:rPr>
+        <w:t xml:space="preserve"> como para los </w:t>
+      </w:r>
+      <w:r>
+        <w:rPr>
+          <w:rFonts w:ascii="Arial" w:hAnsi="Arial" w:cs="Arial"/>
+          <w:sz w:val="24"/>
+          <w:szCs w:val="24"/>
+        </w:rPr>
+        <w:t>clientes</w:t>
+      </w:r>
+      <w:r>
+        <w:rPr>
+          <w:rFonts w:ascii="Arial" w:hAnsi="Arial" w:cs="Arial"/>
+          <w:sz w:val="24"/>
+          <w:szCs w:val="24"/>
+        </w:rPr>
+        <w:t>.</w:t>
+      </w:r>
+    </w:p>
+    <w:p>
+      <w:pPr>
+        <w:jc w:val="both"/>
+        <w:rPr>
+          <w:rFonts w:ascii="Arial" w:hAnsi="Arial" w:cs="Arial"/>
+          <w:sz w:val="24"/>
+          <w:szCs w:val="24"/>
+        </w:rPr>
+      </w:pPr>
+    </w:p>
+    <w:p>
+      <w:pPr>
+        <w:pStyle w:val="Ttulo1"/>
+        <w:rPr>
+          <w:rFonts w:ascii="Arial" w:hAnsi="Arial" w:cs="Arial"/>
+          <w:b/>
+          <w:bCs/>
+          <w:color w:val="002060"/>
+        </w:rPr>
+      </w:pPr>
+      <w:bookmarkStart w:id="4" w:name="_Toc167224037"/>
+      <w:r>
+        <w:rPr>
+          <w:rFonts w:ascii="Arial" w:hAnsi="Arial" w:cs="Arial"/>
+          <w:b/>
+          <w:bCs/>
+          <w:color w:val="002060"/>
+        </w:rPr>
+        <w:t>Funcionalidad</w:t>
+      </w:r>
+      <w:bookmarkEnd w:id="4"/>
+    </w:p>
+    <w:p>
+      <w:pPr>
+        <w:jc w:val="both"/>
+        <w:rPr>
+          <w:rFonts w:ascii="Arial" w:hAnsi="Arial" w:cs="Arial"/>
+          <w:sz w:val="24"/>
+          <w:szCs w:val="24"/>
+        </w:rPr>
+      </w:pPr>
+      <w:r>
+        <w:rPr>
+          <w:rFonts w:ascii="Arial" w:hAnsi="Arial" w:cs="Arial"/>
+          <w:sz w:val="24"/>
+          <w:szCs w:val="24"/>
+        </w:rPr>
+        <w:t>La funcionalidad del proyecto de sistema de gestión de biblioteca</w:t>
+      </w:r>
+      <w:r>
+        <w:rPr>
+          <w:rFonts w:ascii="Arial" w:hAnsi="Arial" w:cs="Arial"/>
+          <w:sz w:val="24"/>
+          <w:szCs w:val="24"/>
+        </w:rPr>
+        <w:t xml:space="preserve"> </w:t>
+      </w:r>
+      <w:r>
+        <w:rPr>
+          <w:rFonts w:ascii="Arial" w:hAnsi="Arial" w:cs="Arial"/>
+          <w:sz w:val="24"/>
+          <w:szCs w:val="24"/>
+        </w:rPr>
+        <w:t>abarca diversas áreas</w:t>
+      </w:r>
+      <w:r>
+        <w:rPr>
+          <w:rFonts w:ascii="Arial" w:hAnsi="Arial" w:cs="Arial"/>
+          <w:sz w:val="24"/>
+          <w:szCs w:val="24"/>
+        </w:rPr>
+        <w:t xml:space="preserve">, como el registro de usuarios </w:t>
+      </w:r>
+      <w:r>
+        <w:rPr>
+          <w:rFonts w:ascii="Arial" w:hAnsi="Arial" w:cs="Arial"/>
+          <w:sz w:val="24"/>
+          <w:szCs w:val="24"/>
+        </w:rPr>
+        <w:t xml:space="preserve">incluyendo </w:t>
+      </w:r>
+      <w:r>
+        <w:rPr>
+          <w:rFonts w:ascii="Arial" w:hAnsi="Arial" w:cs="Arial"/>
+          <w:sz w:val="24"/>
+          <w:szCs w:val="24"/>
+        </w:rPr>
+        <w:t>información personal como nombre, dirección, número de contacto y correo electrónico</w:t>
+      </w:r>
+      <w:r>
+        <w:rPr>
+          <w:rFonts w:ascii="Arial" w:hAnsi="Arial" w:cs="Arial"/>
+          <w:sz w:val="24"/>
+          <w:szCs w:val="24"/>
+        </w:rPr>
+        <w:t xml:space="preserve">, pero al decir usuarios nos referimos a dos en específico (empleado y cliente), a su vez es de gran ayuda para facilitar </w:t>
+      </w:r>
+      <w:r>
+        <w:rPr>
+          <w:rFonts w:ascii="Arial" w:hAnsi="Arial" w:cs="Arial"/>
+          <w:sz w:val="24"/>
+          <w:szCs w:val="24"/>
+        </w:rPr>
+        <w:t>la modificación de la información de los libros existentes</w:t>
+      </w:r>
+      <w:r>
+        <w:rPr>
+          <w:rFonts w:ascii="Arial" w:hAnsi="Arial" w:cs="Arial"/>
+          <w:sz w:val="24"/>
+          <w:szCs w:val="24"/>
+        </w:rPr>
+        <w:t xml:space="preserve"> como agregar más al inventario, punto importante de recalcar es </w:t>
+      </w:r>
+      <w:r>
+        <w:rPr>
+          <w:rFonts w:ascii="Arial" w:hAnsi="Arial" w:cs="Arial"/>
+          <w:sz w:val="24"/>
+          <w:szCs w:val="24"/>
+        </w:rPr>
+        <w:t>la creación de copias de seguridad de la base de datos y su restauración en caso de ser necesario</w:t>
+      </w:r>
+    </w:p>
+    <w:p>
+      <w:pPr>
+        <w:pStyle w:val="Ttulo1"/>
+        <w:rPr>
+          <w:rFonts w:ascii="Arial" w:hAnsi="Arial" w:cs="Arial"/>
+          <w:b/>
+          <w:bCs/>
+          <w:color w:val="002060"/>
+        </w:rPr>
+      </w:pPr>
+      <w:r>
+        <w:rPr>
+          <w:rFonts w:ascii="Arial" w:hAnsi="Arial" w:cs="Arial"/>
+          <w:sz w:val="24"/>
+          <w:szCs w:val="24"/>
+        </w:rPr>
+        <w:br w:type="page"/>
+      </w:r>
+      <w:bookmarkStart w:id="5" w:name="_Toc167224038"/>
+      <w:r>
+        <w:rPr>
+          <w:rFonts w:ascii="Arial" w:hAnsi="Arial" w:cs="Arial"/>
+          <w:b/>
+          <w:bCs/>
+          <w:color w:val="002060"/>
+        </w:rPr>
         <w:lastRenderedPageBreak/>
-        <w:t>Introducción</w:t>
-      </w:r>
-      <w:bookmarkEnd w:id="0"/>
-    </w:p>
-    <w:p>
-      <w:pPr>
-        <w:spacing w:after="160" w:line="259" w:lineRule="auto"/>
-      </w:pPr>
-      <w:r>
+        <w:t>Diagrama de Clases</w:t>
+      </w:r>
+      <w:bookmarkEnd w:id="5"/>
+      <w:r>
+        <w:rPr>
+          <w:rFonts w:ascii="Arial" w:hAnsi="Arial" w:cs="Arial"/>
+          <w:b/>
+          <w:bCs/>
+          <w:color w:val="002060"/>
+        </w:rPr>
+        <w:t xml:space="preserve"> </w:t>
+      </w:r>
+    </w:p>
+    <w:p/>
+    <w:p>
+      <w:pPr>
+        <w:spacing w:after="0" w:line="240" w:lineRule="auto"/>
+        <w:rPr>
+          <w:rFonts w:ascii="Times New Roman" w:eastAsia="Times New Roman" w:hAnsi="Times New Roman" w:cs="Times New Roman"/>
+          <w:sz w:val="24"/>
+          <w:szCs w:val="24"/>
+          <w:lang w:eastAsia="es-GT"/>
+        </w:rPr>
+      </w:pPr>
+      <w:r>
+        <w:rPr>
+          <w:rFonts w:ascii="Times New Roman" w:eastAsia="Times New Roman" w:hAnsi="Times New Roman" w:cs="Times New Roman"/>
+          <w:noProof/>
+          <w:sz w:val="24"/>
+          <w:szCs w:val="24"/>
+          <w:lang w:eastAsia="es-GT"/>
+        </w:rPr>
+        <w:drawing>
+          <wp:inline distT="0" distB="0" distL="0" distR="0" wp14:anchorId="1408400D" wp14:editId="58B4517D">
+            <wp:extent cx="6096000" cy="6714586"/>
+            <wp:effectExtent l="0" t="0" r="0" b="0"/>
+            <wp:docPr id="1106439731" name="Imagen 1"/>
+            <wp:cNvGraphicFramePr>
+              <a:graphicFrameLocks xmlns:a="http://schemas.openxmlformats.org/drawingml/2006/main" noChangeAspect="1"/>
+            </wp:cNvGraphicFramePr>
+            <a:graphic xmlns:a="http://schemas.openxmlformats.org/drawingml/2006/main">
+              <a:graphicData uri="http://schemas.openxmlformats.org/drawingml/2006/picture">
+                <pic:pic xmlns:pic="http://schemas.openxmlformats.org/drawingml/2006/picture">
+                  <pic:nvPicPr>
+                    <pic:cNvPr id="0" name="Picture 1"/>
+                    <pic:cNvPicPr>
+                      <a:picLocks noChangeAspect="1" noChangeArrowheads="1"/>
+                    </pic:cNvPicPr>
+                  </pic:nvPicPr>
+                  <pic:blipFill>
+                    <a:blip r:embed="rId7" cstate="print">
+                      <a:extLst>
+                        <a:ext uri="{28A0092B-C50C-407E-A947-70E740481C1C}">
+                          <a14:useLocalDpi xmlns:a14="http://schemas.microsoft.com/office/drawing/2010/main" val="0"/>
+                        </a:ext>
+                      </a:extLst>
+                    </a:blip>
+                    <a:srcRect/>
+                    <a:stretch>
+                      <a:fillRect/>
+                    </a:stretch>
+                  </pic:blipFill>
+                  <pic:spPr bwMode="auto">
+                    <a:xfrm>
+                      <a:off x="0" y="0"/>
+                      <a:ext cx="6123060" cy="6744392"/>
+                    </a:xfrm>
+                    <a:prstGeom prst="rect">
+                      <a:avLst/>
+                    </a:prstGeom>
+                    <a:noFill/>
+                    <a:ln>
+                      <a:noFill/>
+                    </a:ln>
+                  </pic:spPr>
+                </pic:pic>
+              </a:graphicData>
+            </a:graphic>
+          </wp:inline>
+        </w:drawing>
+      </w:r>
+      <w:r>
+        <w:rPr>
+          <w:rFonts w:ascii="Arial" w:hAnsi="Arial" w:cs="Arial"/>
+          <w:sz w:val="24"/>
+          <w:szCs w:val="24"/>
+        </w:rPr>
         <w:br w:type="page"/>
       </w:r>
+    </w:p>
+    <w:p>
+      <w:pPr>
+        <w:pStyle w:val="Ttulo1"/>
+        <w:rPr>
+          <w:rFonts w:ascii="Arial" w:hAnsi="Arial" w:cs="Arial"/>
+          <w:b/>
+          <w:bCs/>
+          <w:color w:val="002060"/>
+        </w:rPr>
+      </w:pPr>
+      <w:bookmarkStart w:id="6" w:name="_Toc167224039"/>
+      <w:r>
+        <w:rPr>
+          <w:rFonts w:ascii="Arial" w:hAnsi="Arial" w:cs="Arial"/>
+          <w:b/>
+          <w:bCs/>
+          <w:color w:val="002060"/>
+        </w:rPr>
+        <w:lastRenderedPageBreak/>
+        <w:t xml:space="preserve">Diagrama de </w:t>
+      </w:r>
+      <w:r>
+        <w:rPr>
+          <w:rFonts w:ascii="Arial" w:hAnsi="Arial" w:cs="Arial"/>
+          <w:b/>
+          <w:bCs/>
+          <w:color w:val="002060"/>
+        </w:rPr>
+        <w:t>Casos de Uso</w:t>
+      </w:r>
+      <w:bookmarkEnd w:id="6"/>
+      <w:r>
+        <w:rPr>
+          <w:rFonts w:ascii="Arial" w:hAnsi="Arial" w:cs="Arial"/>
+          <w:b/>
+          <w:bCs/>
+          <w:color w:val="002060"/>
+        </w:rPr>
+        <w:t xml:space="preserve"> </w:t>
+      </w:r>
+    </w:p>
+    <w:p>
+      <w:pPr>
+        <w:spacing w:after="0" w:line="240" w:lineRule="auto"/>
+        <w:rPr>
+          <w:rFonts w:ascii="Times New Roman" w:eastAsia="Times New Roman" w:hAnsi="Times New Roman" w:cs="Times New Roman"/>
+          <w:sz w:val="24"/>
+          <w:szCs w:val="24"/>
+          <w:lang w:eastAsia="es-GT"/>
+        </w:rPr>
+      </w:pPr>
+      <w:r>
+        <w:rPr>
+          <w:rFonts w:ascii="Times New Roman" w:eastAsia="Times New Roman" w:hAnsi="Times New Roman" w:cs="Times New Roman"/>
+          <w:noProof/>
+          <w:sz w:val="24"/>
+          <w:szCs w:val="24"/>
+          <w:u w:val="single"/>
+          <w:lang w:eastAsia="es-GT"/>
+        </w:rPr>
+        <w:drawing>
+          <wp:inline distT="0" distB="0" distL="0" distR="0" wp14:anchorId="24677723" wp14:editId="2268BE8C">
+            <wp:extent cx="5303520" cy="7684352"/>
+            <wp:effectExtent l="0" t="0" r="0" b="0"/>
+            <wp:docPr id="1889256052" name="Imagen 4" descr="Un dibujo de una persona&#10;&#10;Descripción generada automáticamente con confianza baja"/>
+            <wp:cNvGraphicFramePr>
+              <a:graphicFrameLocks xmlns:a="http://schemas.openxmlformats.org/drawingml/2006/main" noChangeAspect="1"/>
+            </wp:cNvGraphicFramePr>
+            <a:graphic xmlns:a="http://schemas.openxmlformats.org/drawingml/2006/main">
+              <a:graphicData uri="http://schemas.openxmlformats.org/drawingml/2006/picture">
+                <pic:pic xmlns:pic="http://schemas.openxmlformats.org/drawingml/2006/picture">
+                  <pic:nvPicPr>
+                    <pic:cNvPr id="1889256052" name="Imagen 4" descr="Un dibujo de una persona&#10;&#10;Descripción generada automáticamente con confianza baja"/>
+                    <pic:cNvPicPr>
+                      <a:picLocks noChangeAspect="1" noChangeArrowheads="1"/>
+                    </pic:cNvPicPr>
+                  </pic:nvPicPr>
+                  <pic:blipFill>
+                    <a:blip r:embed="rId8" cstate="print">
+                      <a:extLst>
+                        <a:ext uri="{28A0092B-C50C-407E-A947-70E740481C1C}">
+                          <a14:useLocalDpi xmlns:a14="http://schemas.microsoft.com/office/drawing/2010/main" val="0"/>
+                        </a:ext>
+                      </a:extLst>
+                    </a:blip>
+                    <a:srcRect/>
+                    <a:stretch>
+                      <a:fillRect/>
+                    </a:stretch>
+                  </pic:blipFill>
+                  <pic:spPr bwMode="auto">
+                    <a:xfrm>
+                      <a:off x="0" y="0"/>
+                      <a:ext cx="5310128" cy="7693926"/>
+                    </a:xfrm>
+                    <a:prstGeom prst="rect">
+                      <a:avLst/>
+                    </a:prstGeom>
+                    <a:noFill/>
+                    <a:ln>
+                      <a:noFill/>
+                    </a:ln>
+                  </pic:spPr>
+                </pic:pic>
+              </a:graphicData>
+            </a:graphic>
+          </wp:inline>
+        </w:drawing>
+      </w:r>
+    </w:p>
+    <w:p>
+      <w:pPr>
+        <w:spacing w:after="0" w:line="240" w:lineRule="auto"/>
+        <w:rPr>
+          <w:rFonts w:ascii="Times New Roman" w:eastAsia="Times New Roman" w:hAnsi="Times New Roman" w:cs="Times New Roman"/>
+          <w:sz w:val="24"/>
+          <w:szCs w:val="24"/>
+          <w:lang w:eastAsia="es-GT"/>
+        </w:rPr>
+      </w:pPr>
+    </w:p>
+    <w:p>
+      <w:pPr>
+        <w:pStyle w:val="Ttulo1"/>
+        <w:rPr>
+          <w:rFonts w:ascii="Arial" w:hAnsi="Arial" w:cs="Arial"/>
+          <w:b/>
+          <w:bCs/>
+          <w:color w:val="002060"/>
+          <w:u w:val="single"/>
+        </w:rPr>
+      </w:pPr>
+      <w:r>
+        <w:rPr>
+          <w:rFonts w:ascii="Arial" w:hAnsi="Arial" w:cs="Arial"/>
+          <w:b/>
+          <w:bCs/>
+          <w:color w:val="002060"/>
+        </w:rPr>
+        <w:lastRenderedPageBreak/>
+        <w:t>Tecnologías usadas</w:t>
+      </w:r>
+    </w:p>
+    <w:p>
+      <w:pPr>
+        <w:pStyle w:val="Prrafodelista"/>
+        <w:numPr>
+          <w:ilvl w:val="0"/>
+          <w:numId w:val="1"/>
+        </w:numPr>
+        <w:rPr>
+          <w:rFonts w:ascii="Arial" w:hAnsi="Arial" w:cs="Arial"/>
+          <w:b/>
+          <w:bCs/>
+          <w:sz w:val="28"/>
+          <w:szCs w:val="28"/>
+        </w:rPr>
+      </w:pPr>
+      <w:r>
+        <w:rPr>
+          <w:rFonts w:ascii="Arial" w:hAnsi="Arial" w:cs="Arial"/>
+          <w:b/>
+          <w:bCs/>
+          <w:sz w:val="28"/>
+          <w:szCs w:val="28"/>
+        </w:rPr>
+        <w:t>Java</w:t>
+      </w:r>
+    </w:p>
+    <w:p>
+      <w:pPr>
+        <w:pStyle w:val="Prrafodelista"/>
+        <w:ind w:left="405"/>
+        <w:jc w:val="both"/>
+        <w:rPr>
+          <w:rFonts w:ascii="Arial" w:hAnsi="Arial" w:cs="Arial"/>
+          <w:color w:val="000000"/>
+          <w:sz w:val="24"/>
+          <w:szCs w:val="24"/>
+          <w:shd w:val="clear" w:color="auto" w:fill="FFFFFF"/>
+        </w:rPr>
+      </w:pPr>
+      <w:r>
+        <w:rPr>
+          <w:rFonts w:ascii="Arial" w:hAnsi="Arial" w:cs="Arial"/>
+          <w:sz w:val="24"/>
+          <w:szCs w:val="24"/>
+        </w:rPr>
+        <w:t xml:space="preserve">Teniendo en cuenta que las interfaces son </w:t>
+      </w:r>
+      <w:proofErr w:type="spellStart"/>
+      <w:r>
+        <w:rPr>
+          <w:rFonts w:ascii="Arial" w:hAnsi="Arial" w:cs="Arial"/>
+          <w:sz w:val="24"/>
+          <w:szCs w:val="24"/>
+        </w:rPr>
+        <w:t>mas</w:t>
+      </w:r>
+      <w:proofErr w:type="spellEnd"/>
+      <w:r>
+        <w:rPr>
+          <w:rFonts w:ascii="Arial" w:hAnsi="Arial" w:cs="Arial"/>
+          <w:sz w:val="24"/>
+          <w:szCs w:val="24"/>
+        </w:rPr>
+        <w:t xml:space="preserve"> amigables para cualquier tipo de usuario, el siguiente proyecto fue desarrollado con </w:t>
+      </w:r>
+      <w:r>
+        <w:rPr>
+          <w:rFonts w:ascii="Arial" w:hAnsi="Arial" w:cs="Arial"/>
+          <w:sz w:val="24"/>
+          <w:szCs w:val="24"/>
+        </w:rPr>
+        <w:t xml:space="preserve">el lenguaje Java, y su herramienta </w:t>
+      </w:r>
+      <w:proofErr w:type="spellStart"/>
+      <w:r>
+        <w:rPr>
+          <w:rFonts w:ascii="Arial" w:hAnsi="Arial" w:cs="Arial"/>
+          <w:b/>
+          <w:bCs/>
+          <w:sz w:val="24"/>
+          <w:szCs w:val="24"/>
+        </w:rPr>
+        <w:t>JavaFx</w:t>
+      </w:r>
+      <w:proofErr w:type="spellEnd"/>
+      <w:r>
+        <w:rPr>
+          <w:rFonts w:ascii="Arial" w:hAnsi="Arial" w:cs="Arial"/>
+          <w:b/>
+          <w:bCs/>
+          <w:sz w:val="28"/>
+          <w:szCs w:val="28"/>
+        </w:rPr>
+        <w:t xml:space="preserve"> </w:t>
+      </w:r>
+      <w:r>
+        <w:rPr>
+          <w:rFonts w:ascii="Arial" w:hAnsi="Arial" w:cs="Arial"/>
+          <w:sz w:val="24"/>
+          <w:szCs w:val="24"/>
+        </w:rPr>
+        <w:t xml:space="preserve">siendo esta </w:t>
+      </w:r>
+      <w:r>
+        <w:rPr>
+          <w:rFonts w:ascii="Arial" w:hAnsi="Arial" w:cs="Arial"/>
+          <w:color w:val="000000"/>
+          <w:sz w:val="24"/>
+          <w:szCs w:val="24"/>
+          <w:shd w:val="clear" w:color="auto" w:fill="FFFFFF"/>
+        </w:rPr>
+        <w:t xml:space="preserve">una herramienta potente y flexible </w:t>
+      </w:r>
+      <w:r>
+        <w:rPr>
+          <w:rFonts w:ascii="Arial" w:hAnsi="Arial" w:cs="Arial"/>
+          <w:sz w:val="24"/>
+          <w:szCs w:val="24"/>
+        </w:rPr>
+        <w:t>para el desarrollo de la interfaz gráfica de usuario (GUI) debido a su capacidad para crear aplicaciones de escritorio modernas</w:t>
+      </w:r>
+      <w:r>
+        <w:rPr>
+          <w:rFonts w:ascii="Arial" w:hAnsi="Arial" w:cs="Arial"/>
+          <w:color w:val="000000"/>
+          <w:sz w:val="24"/>
+          <w:szCs w:val="24"/>
+          <w:shd w:val="clear" w:color="auto" w:fill="FFFFFF"/>
+        </w:rPr>
+        <w:t xml:space="preserve"> implementa</w:t>
+      </w:r>
+      <w:r>
+        <w:rPr>
+          <w:rFonts w:ascii="Arial" w:hAnsi="Arial" w:cs="Arial"/>
+          <w:color w:val="000000"/>
+          <w:sz w:val="24"/>
+          <w:szCs w:val="24"/>
+          <w:shd w:val="clear" w:color="auto" w:fill="FFFFFF"/>
+        </w:rPr>
+        <w:t>ndo</w:t>
+      </w:r>
+      <w:r>
+        <w:rPr>
+          <w:rFonts w:ascii="Arial" w:hAnsi="Arial" w:cs="Arial"/>
+          <w:color w:val="000000"/>
+          <w:sz w:val="24"/>
+          <w:szCs w:val="24"/>
+          <w:shd w:val="clear" w:color="auto" w:fill="FFFFFF"/>
+        </w:rPr>
+        <w:t xml:space="preserve"> botones, ventas, tablas y otros componentes complejos; y completamente adaptable a las necesidades de este proyecto</w:t>
+      </w:r>
+      <w:r>
+        <w:rPr>
+          <w:rFonts w:ascii="Arial" w:hAnsi="Arial" w:cs="Arial"/>
+          <w:color w:val="000000"/>
+          <w:sz w:val="24"/>
+          <w:szCs w:val="24"/>
+          <w:shd w:val="clear" w:color="auto" w:fill="FFFFFF"/>
+        </w:rPr>
+        <w:t>.</w:t>
+      </w:r>
+    </w:p>
+    <w:p>
+      <w:pPr>
+        <w:pStyle w:val="Prrafodelista"/>
+        <w:ind w:left="405"/>
+        <w:jc w:val="both"/>
+        <w:rPr>
+          <w:rFonts w:ascii="Arial" w:hAnsi="Arial" w:cs="Arial"/>
+          <w:color w:val="000000"/>
+          <w:sz w:val="24"/>
+          <w:szCs w:val="24"/>
+          <w:shd w:val="clear" w:color="auto" w:fill="FFFFFF"/>
+        </w:rPr>
+      </w:pPr>
+    </w:p>
+    <w:p>
+      <w:pPr>
+        <w:pStyle w:val="Prrafodelista"/>
+        <w:numPr>
+          <w:ilvl w:val="0"/>
+          <w:numId w:val="2"/>
+        </w:numPr>
+        <w:rPr>
+          <w:rFonts w:ascii="Arial" w:hAnsi="Arial" w:cs="Arial"/>
+          <w:bCs/>
+          <w:i/>
+          <w:iCs/>
+        </w:rPr>
+      </w:pPr>
+      <w:r>
+        <w:rPr>
+          <w:rFonts w:ascii="Arial" w:hAnsi="Arial" w:cs="Arial"/>
+          <w:bCs/>
+          <w:i/>
+          <w:iCs/>
+          <w:sz w:val="24"/>
+          <w:szCs w:val="24"/>
+        </w:rPr>
+        <w:t>jdk17</w:t>
+      </w:r>
+    </w:p>
+    <w:p>
+      <w:pPr>
+        <w:pStyle w:val="Prrafodelista"/>
+        <w:numPr>
+          <w:ilvl w:val="0"/>
+          <w:numId w:val="2"/>
+        </w:numPr>
+        <w:rPr>
+          <w:rFonts w:ascii="Arial" w:hAnsi="Arial" w:cs="Arial"/>
+          <w:bCs/>
+          <w:i/>
+          <w:iCs/>
+        </w:rPr>
+      </w:pPr>
+      <w:r>
+        <w:rPr>
+          <w:rFonts w:ascii="Arial" w:hAnsi="Arial" w:cs="Arial"/>
+          <w:bCs/>
+          <w:i/>
+          <w:iCs/>
+        </w:rPr>
+        <w:t xml:space="preserve">IDE </w:t>
+      </w:r>
+      <w:proofErr w:type="spellStart"/>
+      <w:r>
+        <w:rPr>
+          <w:rFonts w:ascii="Arial" w:hAnsi="Arial" w:cs="Arial"/>
+          <w:bCs/>
+          <w:i/>
+          <w:iCs/>
+        </w:rPr>
+        <w:t>Netbeans</w:t>
+      </w:r>
+      <w:proofErr w:type="spellEnd"/>
+    </w:p>
+    <w:p>
+      <w:pPr>
+        <w:pStyle w:val="Prrafodelista"/>
+        <w:numPr>
+          <w:ilvl w:val="0"/>
+          <w:numId w:val="2"/>
+        </w:numPr>
+        <w:rPr>
+          <w:rFonts w:ascii="Arial" w:hAnsi="Arial" w:cs="Arial"/>
+          <w:bCs/>
+          <w:i/>
+          <w:iCs/>
+        </w:rPr>
+      </w:pPr>
+      <w:r>
+        <w:rPr>
+          <w:rFonts w:ascii="Arial" w:hAnsi="Arial" w:cs="Arial"/>
+          <w:bCs/>
+          <w:i/>
+          <w:iCs/>
+        </w:rPr>
+        <w:t>Java Swing</w:t>
+      </w:r>
+    </w:p>
+    <w:p>
+      <w:pPr>
+        <w:pStyle w:val="Prrafodelista"/>
+        <w:ind w:left="405"/>
+        <w:jc w:val="both"/>
+        <w:rPr>
+          <w:rFonts w:ascii="Arial" w:hAnsi="Arial" w:cs="Arial"/>
+          <w:b/>
+          <w:bCs/>
+          <w:sz w:val="28"/>
+          <w:szCs w:val="28"/>
+        </w:rPr>
+      </w:pPr>
+    </w:p>
+    <w:p>
+      <w:pPr>
+        <w:pStyle w:val="Prrafodelista"/>
+        <w:ind w:left="405"/>
+      </w:pPr>
+    </w:p>
+    <w:p>
+      <w:pPr>
+        <w:pStyle w:val="Prrafodelista"/>
+        <w:numPr>
+          <w:ilvl w:val="0"/>
+          <w:numId w:val="1"/>
+        </w:numPr>
+        <w:rPr>
+          <w:rFonts w:ascii="Arial" w:hAnsi="Arial" w:cs="Arial"/>
+          <w:b/>
+          <w:bCs/>
+          <w:sz w:val="28"/>
+          <w:szCs w:val="28"/>
+        </w:rPr>
+      </w:pPr>
+      <w:proofErr w:type="spellStart"/>
+      <w:r>
+        <w:rPr>
+          <w:rFonts w:ascii="Arial" w:hAnsi="Arial" w:cs="Arial"/>
+          <w:b/>
+          <w:bCs/>
+          <w:sz w:val="28"/>
+          <w:szCs w:val="28"/>
+        </w:rPr>
+        <w:t>JavaFx</w:t>
+      </w:r>
+      <w:proofErr w:type="spellEnd"/>
+    </w:p>
+    <w:p>
+      <w:pPr>
+        <w:pStyle w:val="Prrafodelista"/>
+        <w:ind w:left="405"/>
+        <w:jc w:val="both"/>
+        <w:rPr>
+          <w:rFonts w:ascii="Arial" w:hAnsi="Arial" w:cs="Arial"/>
+          <w:sz w:val="24"/>
+          <w:szCs w:val="24"/>
+        </w:rPr>
+      </w:pPr>
+      <w:proofErr w:type="spellStart"/>
+      <w:r>
+        <w:rPr>
+          <w:rFonts w:ascii="Arial" w:hAnsi="Arial" w:cs="Arial"/>
+          <w:sz w:val="24"/>
+          <w:szCs w:val="24"/>
+        </w:rPr>
+        <w:t>JavaFX</w:t>
+      </w:r>
+      <w:proofErr w:type="spellEnd"/>
+      <w:r>
+        <w:rPr>
+          <w:rFonts w:ascii="Arial" w:hAnsi="Arial" w:cs="Arial"/>
+          <w:sz w:val="24"/>
+          <w:szCs w:val="24"/>
+        </w:rPr>
+        <w:t xml:space="preserve"> ha sido seleccionado </w:t>
+      </w:r>
+    </w:p>
+    <w:p>
+      <w:pPr>
+        <w:pStyle w:val="Prrafodelista"/>
+        <w:ind w:left="405"/>
+      </w:pPr>
+    </w:p>
+    <w:p>
+      <w:pPr>
+        <w:pStyle w:val="Prrafodelista"/>
+        <w:numPr>
+          <w:ilvl w:val="0"/>
+          <w:numId w:val="1"/>
+        </w:numPr>
+        <w:rPr>
+          <w:rFonts w:ascii="Arial" w:hAnsi="Arial" w:cs="Arial"/>
+          <w:b/>
+          <w:bCs/>
+          <w:sz w:val="28"/>
+          <w:szCs w:val="28"/>
+        </w:rPr>
+      </w:pPr>
+      <w:r>
+        <w:rPr>
+          <w:rFonts w:ascii="Arial" w:hAnsi="Arial" w:cs="Arial"/>
+          <w:b/>
+          <w:bCs/>
+          <w:sz w:val="28"/>
+          <w:szCs w:val="28"/>
+        </w:rPr>
+        <w:t>PostgreSQL</w:t>
+      </w:r>
+    </w:p>
+    <w:p>
+      <w:pPr>
+        <w:pStyle w:val="Prrafodelista"/>
+        <w:ind w:left="405"/>
+        <w:rPr>
+          <w:rFonts w:ascii="Arial" w:hAnsi="Arial" w:cs="Arial"/>
+          <w:sz w:val="24"/>
+          <w:szCs w:val="24"/>
+        </w:rPr>
+      </w:pPr>
+      <w:r>
+        <w:rPr>
+          <w:rFonts w:ascii="Arial" w:hAnsi="Arial" w:cs="Arial"/>
+          <w:sz w:val="24"/>
+          <w:szCs w:val="24"/>
+        </w:rPr>
+        <w:t>PostgreSQL es el sistema de gestión de bases de datos elegido para este proyecto por su robustez y características avanzadas</w:t>
+      </w:r>
+      <w:r>
+        <w:rPr>
+          <w:rFonts w:ascii="Arial" w:hAnsi="Arial" w:cs="Arial"/>
+          <w:sz w:val="24"/>
+          <w:szCs w:val="24"/>
+        </w:rPr>
+        <w:t>.</w:t>
+      </w:r>
+    </w:p>
+    <w:p>
+      <w:pPr>
+        <w:pStyle w:val="Prrafodelista"/>
+        <w:ind w:left="405"/>
+        <w:rPr>
+          <w:rFonts w:ascii="Arial" w:hAnsi="Arial" w:cs="Arial"/>
+          <w:b/>
+          <w:bCs/>
+          <w:sz w:val="28"/>
+          <w:szCs w:val="28"/>
+        </w:rPr>
+      </w:pPr>
+    </w:p>
+    <w:p>
+      <w:pPr>
+        <w:pStyle w:val="Prrafodelista"/>
+        <w:numPr>
+          <w:ilvl w:val="0"/>
+          <w:numId w:val="1"/>
+        </w:numPr>
+        <w:rPr>
+          <w:rFonts w:ascii="Arial" w:hAnsi="Arial" w:cs="Arial"/>
+          <w:b/>
+          <w:bCs/>
+          <w:sz w:val="28"/>
+          <w:szCs w:val="28"/>
+        </w:rPr>
+      </w:pPr>
+    </w:p>
+    <w:p>
+      <w:pPr>
+        <w:pStyle w:val="Prrafodelista"/>
+        <w:ind w:left="405"/>
+      </w:pPr>
+    </w:p>
+    <w:p>
+      <w:pPr>
+        <w:jc w:val="both"/>
+        <w:rPr>
+          <w:rFonts w:ascii="Arial" w:hAnsi="Arial" w:cs="Arial"/>
+          <w:sz w:val="24"/>
+          <w:szCs w:val="24"/>
+        </w:rPr>
+      </w:pPr>
+    </w:p>
+    <w:p>
+      <w:pPr>
+        <w:jc w:val="both"/>
+        <w:rPr>
+          <w:rFonts w:ascii="Arial" w:hAnsi="Arial" w:cs="Arial"/>
+          <w:sz w:val="24"/>
+          <w:szCs w:val="24"/>
+        </w:rPr>
+      </w:pPr>
     </w:p>
     <w:p>
       <w:pPr>
@@ -536,17 +2137,18 @@
           <w:bCs/>
         </w:rPr>
       </w:pPr>
-      <w:bookmarkStart w:id="1" w:name="_Toc149321214"/>
-      <w:r>
-        <w:rPr>
-          <w:rFonts w:ascii="Arial" w:hAnsi="Arial" w:cs="Arial"/>
-          <w:b/>
-          <w:bCs/>
-        </w:rPr>
-        <w:lastRenderedPageBreak/>
+      <w:bookmarkStart w:id="7" w:name="_Toc149321214"/>
+      <w:bookmarkStart w:id="8" w:name="_Toc167224040"/>
+      <w:r>
+        <w:rPr>
+          <w:rFonts w:ascii="Arial" w:hAnsi="Arial" w:cs="Arial"/>
+          <w:b/>
+          <w:bCs/>
+        </w:rPr>
         <w:t>Configuración de entorno y proceso de compilación de proyecto</w:t>
       </w:r>
-      <w:bookmarkEnd w:id="1"/>
+      <w:bookmarkEnd w:id="7"/>
+      <w:bookmarkEnd w:id="8"/>
     </w:p>
     <w:p/>
     <w:p>
@@ -679,15 +2281,7 @@
           <w:sz w:val="28"/>
           <w:szCs w:val="28"/>
         </w:rPr>
-        <w:t xml:space="preserve">Verificare que se encuentre </w:t>
-      </w:r>
-      <w:r>
-        <w:rPr>
-          <w:rFonts w:ascii="Arial" w:hAnsi="Arial" w:cs="Arial"/>
-          <w:sz w:val="28"/>
-          <w:szCs w:val="28"/>
-        </w:rPr>
-        <w:t>las librerías de “</w:t>
+        <w:t>Verificare que se encuentre las librerías de “</w:t>
       </w:r>
       <w:proofErr w:type="spellStart"/>
       <w:r>
@@ -757,6 +2351,7 @@
           <w:noProof/>
           <w14:ligatures w14:val="standardContextual"/>
         </w:rPr>
+        <w:lastRenderedPageBreak/>
         <w:drawing>
           <wp:inline distT="0" distB="0" distL="0" distR="0" wp14:anchorId="16A82962" wp14:editId="66CD874A">
             <wp:extent cx="5944870" cy="3342640"/>
@@ -773,7 +2368,7 @@
                     <pic:cNvPicPr/>
                   </pic:nvPicPr>
                   <pic:blipFill>
-                    <a:blip r:embed="rId5"/>
+                    <a:blip r:embed="rId9"/>
                     <a:stretch>
                       <a:fillRect/>
                     </a:stretch>
@@ -856,23 +2451,7 @@
           <w:sz w:val="28"/>
           <w:szCs w:val="28"/>
         </w:rPr>
-        <w:t>”</w:t>
-      </w:r>
-      <w:r>
-        <w:rPr>
-          <w:rFonts w:ascii="Arial" w:hAnsi="Arial" w:cs="Arial"/>
-          <w:sz w:val="28"/>
-          <w:szCs w:val="28"/>
-        </w:rPr>
-        <w:t xml:space="preserve"> en Run</w:t>
-      </w:r>
-      <w:r>
-        <w:rPr>
-          <w:rFonts w:ascii="Arial" w:hAnsi="Arial" w:cs="Arial"/>
-          <w:sz w:val="28"/>
-          <w:szCs w:val="28"/>
-        </w:rPr>
-        <w:t xml:space="preserve"> (Ir: propiedades del proyecto&gt;</w:t>
+        <w:t>” en Run (Ir: propiedades del proyecto&gt;</w:t>
       </w:r>
       <w:proofErr w:type="spellStart"/>
       <w:r>
@@ -890,23 +2469,7 @@
           <w:sz w:val="28"/>
           <w:szCs w:val="28"/>
         </w:rPr>
-        <w:t>&gt;</w:t>
-      </w:r>
-      <w:r>
-        <w:rPr>
-          <w:rFonts w:ascii="Arial" w:hAnsi="Arial" w:cs="Arial"/>
-          <w:sz w:val="28"/>
-          <w:szCs w:val="28"/>
-        </w:rPr>
-        <w:t>Run</w:t>
-      </w:r>
-      <w:r>
-        <w:rPr>
-          <w:rFonts w:ascii="Arial" w:hAnsi="Arial" w:cs="Arial"/>
-          <w:sz w:val="28"/>
-          <w:szCs w:val="28"/>
-        </w:rPr>
-        <w:t>&gt;</w:t>
+        <w:t>&gt;Run&gt;</w:t>
       </w:r>
       <w:proofErr w:type="spellStart"/>
       <w:r>
@@ -940,7 +2503,6 @@
           <w:noProof/>
           <w14:ligatures w14:val="standardContextual"/>
         </w:rPr>
-        <w:lastRenderedPageBreak/>
         <w:drawing>
           <wp:inline distT="0" distB="0" distL="0" distR="0" wp14:anchorId="565E545E" wp14:editId="14842F2D">
             <wp:extent cx="5944870" cy="3342640"/>
@@ -957,7 +2519,7 @@
                     <pic:cNvPicPr/>
                   </pic:nvPicPr>
                   <pic:blipFill>
-                    <a:blip r:embed="rId6"/>
+                    <a:blip r:embed="rId10"/>
                     <a:stretch>
                       <a:fillRect/>
                     </a:stretch>
@@ -1015,15 +2577,7 @@
           <w:sz w:val="28"/>
           <w:szCs w:val="28"/>
         </w:rPr>
-        <w:t xml:space="preserve">Verificare que se encuentre </w:t>
-      </w:r>
-      <w:r>
-        <w:rPr>
-          <w:rFonts w:ascii="Arial" w:hAnsi="Arial" w:cs="Arial"/>
-          <w:sz w:val="28"/>
-          <w:szCs w:val="28"/>
-        </w:rPr>
-        <w:t xml:space="preserve">que </w:t>
+        <w:t xml:space="preserve">Verificare que se encuentre que </w:t>
       </w:r>
       <w:proofErr w:type="spellStart"/>
       <w:r>
@@ -1070,13 +2624,6 @@
           <w:szCs w:val="28"/>
         </w:rPr>
         <w:br/>
-      </w:r>
-      <w:r>
-        <w:rPr>
-          <w:rFonts w:ascii="Arial" w:hAnsi="Arial" w:cs="Arial"/>
-          <w:sz w:val="28"/>
-          <w:szCs w:val="28"/>
-        </w:rPr>
         <w:t>(Ir: propiedades del proyecto&gt;</w:t>
       </w:r>
       <w:proofErr w:type="spellStart"/>
@@ -1095,15 +2642,7 @@
           <w:sz w:val="28"/>
           <w:szCs w:val="28"/>
         </w:rPr>
-        <w:t>&gt;Run</w:t>
-      </w:r>
-      <w:r>
-        <w:rPr>
-          <w:rFonts w:ascii="Arial" w:hAnsi="Arial" w:cs="Arial"/>
-          <w:sz w:val="28"/>
-          <w:szCs w:val="28"/>
-        </w:rPr>
-        <w:t xml:space="preserve">&gt;VM </w:t>
+        <w:t xml:space="preserve">&gt;Run&gt;VM </w:t>
       </w:r>
       <w:proofErr w:type="spellStart"/>
       <w:r>
@@ -1140,6 +2679,7 @@
           <w:szCs w:val="28"/>
           <w:lang w:val="en-US"/>
         </w:rPr>
+        <w:lastRenderedPageBreak/>
         <w:t xml:space="preserve">--module-path "C:\Program Files\Java\javafx-sdk-21.0.2\lib" --add-modules </w:t>
       </w:r>
       <w:proofErr w:type="spellStart"/>
@@ -1195,7 +2735,7 @@
                     <pic:cNvPicPr/>
                   </pic:nvPicPr>
                   <pic:blipFill>
-                    <a:blip r:embed="rId7"/>
+                    <a:blip r:embed="rId11"/>
                     <a:stretch>
                       <a:fillRect/>
                     </a:stretch>
@@ -1231,6 +2771,219 @@
     </w:sectPr>
   </w:body>
 </w:document>
+</file>
+
+<file path=word/numbering.xml><?xml version="1.0" encoding="utf-8"?>
+<w:numbering xmlns:wpc="http://schemas.microsoft.com/office/word/2010/wordprocessingCanvas" xmlns:cx="http://schemas.microsoft.com/office/drawing/2014/chartex" xmlns:cx1="http://schemas.microsoft.com/office/drawing/2015/9/8/chartex" xmlns:cx2="http://schemas.microsoft.com/office/drawing/2015/10/21/chartex" xmlns:cx3="http://schemas.microsoft.com/office/drawing/2016/5/9/chartex" xmlns:cx4="http://schemas.microsoft.com/office/drawing/2016/5/10/chartex" xmlns:cx5="http://schemas.microsoft.com/office/drawing/2016/5/11/chartex" xmlns:cx6="http://schemas.microsoft.com/office/drawing/2016/5/12/chartex" xmlns:cx7="http://schemas.microsoft.com/office/drawing/2016/5/13/chartex" xmlns:cx8="http://schemas.microsoft.com/office/drawing/2016/5/14/chartex" xmlns:mc="http://schemas.openxmlformats.org/markup-compatibility/2006" xmlns:aink="http://schemas.microsoft.com/office/drawing/2016/ink" xmlns:am3d="http://schemas.microsoft.com/office/drawing/2017/model3d" xmlns:o="urn:schemas-microsoft-com:office:office" xmlns:oel="http://schemas.microsoft.com/office/2019/extlst" xmlns:r="http://schemas.openxmlformats.org/officeDocument/2006/relationships" xmlns:m="http://schemas.openxmlformats.org/officeDocument/2006/math" xmlns:v="urn:schemas-microsoft-com:vml" xmlns:wp14="http://schemas.microsoft.com/office/word/2010/wordprocessingDrawing" xmlns:wp="http://schemas.openxmlformats.org/drawingml/2006/wordprocessingDrawing" xmlns:w10="urn:schemas-microsoft-com:office:word" xmlns:w="http://schemas.openxmlformats.org/wordprocessingml/2006/main" xmlns:w14="http://schemas.microsoft.com/office/word/2010/wordml" xmlns:w15="http://schemas.microsoft.com/office/word/2012/wordml" xmlns:w16cex="http://schemas.microsoft.com/office/word/2018/wordml/cex" xmlns:w16cid="http://schemas.microsoft.com/office/word/2016/wordml/cid" xmlns:w16="http://schemas.microsoft.com/office/word/2018/wordml" xmlns:w16du="http://schemas.microsoft.com/office/word/2023/wordml/word16du" xmlns:w16sdtdh="http://schemas.microsoft.com/office/word/2020/wordml/sdtdatahash" xmlns:w16se="http://schemas.microsoft.com/office/word/2015/wordml/symex" xmlns:wpg="http://schemas.microsoft.com/office/word/2010/wordprocessingGroup" xmlns:wpi="http://schemas.microsoft.com/office/word/2010/wordprocessingInk" xmlns:wne="http://schemas.microsoft.com/office/word/2006/wordml" xmlns:wps="http://schemas.microsoft.com/office/word/2010/wordprocessingShape" mc:Ignorable="w14 w15 w16se w16cid w16 w16cex w16sdtdh w16du wp14">
+  <w:abstractNum w:abstractNumId="0" w15:restartNumberingAfterBreak="0">
+    <w:nsid w:val="4050019E"/>
+    <w:multiLevelType w:val="hybridMultilevel"/>
+    <w:tmpl w:val="6E9CDF02"/>
+    <w:lvl w:ilvl="0" w:tplc="9102788E">
+      <w:start w:val="1"/>
+      <w:numFmt w:val="decimal"/>
+      <w:lvlText w:val="%1."/>
+      <w:lvlJc w:val="left"/>
+      <w:pPr>
+        <w:ind w:left="405" w:hanging="360"/>
+      </w:pPr>
+      <w:rPr>
+        <w:rFonts w:hint="default"/>
+      </w:rPr>
+    </w:lvl>
+    <w:lvl w:ilvl="1" w:tplc="100A0019" w:tentative="1">
+      <w:start w:val="1"/>
+      <w:numFmt w:val="lowerLetter"/>
+      <w:lvlText w:val="%2."/>
+      <w:lvlJc w:val="left"/>
+      <w:pPr>
+        <w:ind w:left="1125" w:hanging="360"/>
+      </w:pPr>
+    </w:lvl>
+    <w:lvl w:ilvl="2" w:tplc="100A001B" w:tentative="1">
+      <w:start w:val="1"/>
+      <w:numFmt w:val="lowerRoman"/>
+      <w:lvlText w:val="%3."/>
+      <w:lvlJc w:val="right"/>
+      <w:pPr>
+        <w:ind w:left="1845" w:hanging="180"/>
+      </w:pPr>
+    </w:lvl>
+    <w:lvl w:ilvl="3" w:tplc="100A000F" w:tentative="1">
+      <w:start w:val="1"/>
+      <w:numFmt w:val="decimal"/>
+      <w:lvlText w:val="%4."/>
+      <w:lvlJc w:val="left"/>
+      <w:pPr>
+        <w:ind w:left="2565" w:hanging="360"/>
+      </w:pPr>
+    </w:lvl>
+    <w:lvl w:ilvl="4" w:tplc="100A0019" w:tentative="1">
+      <w:start w:val="1"/>
+      <w:numFmt w:val="lowerLetter"/>
+      <w:lvlText w:val="%5."/>
+      <w:lvlJc w:val="left"/>
+      <w:pPr>
+        <w:ind w:left="3285" w:hanging="360"/>
+      </w:pPr>
+    </w:lvl>
+    <w:lvl w:ilvl="5" w:tplc="100A001B" w:tentative="1">
+      <w:start w:val="1"/>
+      <w:numFmt w:val="lowerRoman"/>
+      <w:lvlText w:val="%6."/>
+      <w:lvlJc w:val="right"/>
+      <w:pPr>
+        <w:ind w:left="4005" w:hanging="180"/>
+      </w:pPr>
+    </w:lvl>
+    <w:lvl w:ilvl="6" w:tplc="100A000F" w:tentative="1">
+      <w:start w:val="1"/>
+      <w:numFmt w:val="decimal"/>
+      <w:lvlText w:val="%7."/>
+      <w:lvlJc w:val="left"/>
+      <w:pPr>
+        <w:ind w:left="4725" w:hanging="360"/>
+      </w:pPr>
+    </w:lvl>
+    <w:lvl w:ilvl="7" w:tplc="100A0019" w:tentative="1">
+      <w:start w:val="1"/>
+      <w:numFmt w:val="lowerLetter"/>
+      <w:lvlText w:val="%8."/>
+      <w:lvlJc w:val="left"/>
+      <w:pPr>
+        <w:ind w:left="5445" w:hanging="360"/>
+      </w:pPr>
+    </w:lvl>
+    <w:lvl w:ilvl="8" w:tplc="100A001B" w:tentative="1">
+      <w:start w:val="1"/>
+      <w:numFmt w:val="lowerRoman"/>
+      <w:lvlText w:val="%9."/>
+      <w:lvlJc w:val="right"/>
+      <w:pPr>
+        <w:ind w:left="6165" w:hanging="180"/>
+      </w:pPr>
+    </w:lvl>
+  </w:abstractNum>
+  <w:abstractNum w:abstractNumId="1" w15:restartNumberingAfterBreak="0">
+    <w:nsid w:val="43C22D26"/>
+    <w:multiLevelType w:val="hybridMultilevel"/>
+    <w:tmpl w:val="72080C96"/>
+    <w:lvl w:ilvl="0" w:tplc="100A0001">
+      <w:start w:val="1"/>
+      <w:numFmt w:val="bullet"/>
+      <w:lvlText w:val=""/>
+      <w:lvlJc w:val="left"/>
+      <w:pPr>
+        <w:ind w:left="1440" w:hanging="360"/>
+      </w:pPr>
+      <w:rPr>
+        <w:rFonts w:ascii="Symbol" w:hAnsi="Symbol" w:hint="default"/>
+      </w:rPr>
+    </w:lvl>
+    <w:lvl w:ilvl="1" w:tplc="100A0003" w:tentative="1">
+      <w:start w:val="1"/>
+      <w:numFmt w:val="bullet"/>
+      <w:lvlText w:val="o"/>
+      <w:lvlJc w:val="left"/>
+      <w:pPr>
+        <w:ind w:left="2160" w:hanging="360"/>
+      </w:pPr>
+      <w:rPr>
+        <w:rFonts w:ascii="Courier New" w:hAnsi="Courier New" w:cs="Courier New" w:hint="default"/>
+      </w:rPr>
+    </w:lvl>
+    <w:lvl w:ilvl="2" w:tplc="100A0005" w:tentative="1">
+      <w:start w:val="1"/>
+      <w:numFmt w:val="bullet"/>
+      <w:lvlText w:val=""/>
+      <w:lvlJc w:val="left"/>
+      <w:pPr>
+        <w:ind w:left="2880" w:hanging="360"/>
+      </w:pPr>
+      <w:rPr>
+        <w:rFonts w:ascii="Wingdings" w:hAnsi="Wingdings" w:hint="default"/>
+      </w:rPr>
+    </w:lvl>
+    <w:lvl w:ilvl="3" w:tplc="100A0001" w:tentative="1">
+      <w:start w:val="1"/>
+      <w:numFmt w:val="bullet"/>
+      <w:lvlText w:val=""/>
+      <w:lvlJc w:val="left"/>
+      <w:pPr>
+        <w:ind w:left="3600" w:hanging="360"/>
+      </w:pPr>
+      <w:rPr>
+        <w:rFonts w:ascii="Symbol" w:hAnsi="Symbol" w:hint="default"/>
+      </w:rPr>
+    </w:lvl>
+    <w:lvl w:ilvl="4" w:tplc="100A0003" w:tentative="1">
+      <w:start w:val="1"/>
+      <w:numFmt w:val="bullet"/>
+      <w:lvlText w:val="o"/>
+      <w:lvlJc w:val="left"/>
+      <w:pPr>
+        <w:ind w:left="4320" w:hanging="360"/>
+      </w:pPr>
+      <w:rPr>
+        <w:rFonts w:ascii="Courier New" w:hAnsi="Courier New" w:cs="Courier New" w:hint="default"/>
+      </w:rPr>
+    </w:lvl>
+    <w:lvl w:ilvl="5" w:tplc="100A0005" w:tentative="1">
+      <w:start w:val="1"/>
+      <w:numFmt w:val="bullet"/>
+      <w:lvlText w:val=""/>
+      <w:lvlJc w:val="left"/>
+      <w:pPr>
+        <w:ind w:left="5040" w:hanging="360"/>
+      </w:pPr>
+      <w:rPr>
+        <w:rFonts w:ascii="Wingdings" w:hAnsi="Wingdings" w:hint="default"/>
+      </w:rPr>
+    </w:lvl>
+    <w:lvl w:ilvl="6" w:tplc="100A0001" w:tentative="1">
+      <w:start w:val="1"/>
+      <w:numFmt w:val="bullet"/>
+      <w:lvlText w:val=""/>
+      <w:lvlJc w:val="left"/>
+      <w:pPr>
+        <w:ind w:left="5760" w:hanging="360"/>
+      </w:pPr>
+      <w:rPr>
+        <w:rFonts w:ascii="Symbol" w:hAnsi="Symbol" w:hint="default"/>
+      </w:rPr>
+    </w:lvl>
+    <w:lvl w:ilvl="7" w:tplc="100A0003" w:tentative="1">
+      <w:start w:val="1"/>
+      <w:numFmt w:val="bullet"/>
+      <w:lvlText w:val="o"/>
+      <w:lvlJc w:val="left"/>
+      <w:pPr>
+        <w:ind w:left="6480" w:hanging="360"/>
+      </w:pPr>
+      <w:rPr>
+        <w:rFonts w:ascii="Courier New" w:hAnsi="Courier New" w:cs="Courier New" w:hint="default"/>
+      </w:rPr>
+    </w:lvl>
+    <w:lvl w:ilvl="8" w:tplc="100A0005" w:tentative="1">
+      <w:start w:val="1"/>
+      <w:numFmt w:val="bullet"/>
+      <w:lvlText w:val=""/>
+      <w:lvlJc w:val="left"/>
+      <w:pPr>
+        <w:ind w:left="7200" w:hanging="360"/>
+      </w:pPr>
+      <w:rPr>
+        <w:rFonts w:ascii="Wingdings" w:hAnsi="Wingdings" w:hint="default"/>
+      </w:rPr>
+    </w:lvl>
+  </w:abstractNum>
+  <w:num w:numId="1" w16cid:durableId="585192168">
+    <w:abstractNumId w:val="0"/>
+  </w:num>
+  <w:num w:numId="2" w16cid:durableId="1893611268">
+    <w:abstractNumId w:val="1"/>
+  </w:num>
+</w:numbering>
 </file>
 
 <file path=word/styles.xml><?xml version="1.0" encoding="utf-8"?>
@@ -1668,6 +3421,29 @@
       <w:szCs w:val="32"/>
     </w:rPr>
   </w:style>
+  <w:style w:type="paragraph" w:styleId="Ttulo3">
+    <w:name w:val="heading 3"/>
+    <w:basedOn w:val="Normal"/>
+    <w:next w:val="Normal"/>
+    <w:link w:val="Ttulo3Car"/>
+    <w:uiPriority w:val="9"/>
+    <w:semiHidden/>
+    <w:unhideWhenUsed/>
+    <w:qFormat/>
+    <w:rsid w:val="00FE5D77"/>
+    <w:pPr>
+      <w:keepNext/>
+      <w:keepLines/>
+      <w:spacing w:before="40" w:after="0"/>
+      <w:outlineLvl w:val="2"/>
+    </w:pPr>
+    <w:rPr>
+      <w:rFonts w:asciiTheme="majorHAnsi" w:eastAsiaTheme="majorEastAsia" w:hAnsiTheme="majorHAnsi" w:cstheme="majorBidi"/>
+      <w:color w:val="1F3763" w:themeColor="accent1" w:themeShade="7F"/>
+      <w:sz w:val="24"/>
+      <w:szCs w:val="24"/>
+    </w:rPr>
+  </w:style>
   <w:style w:type="character" w:default="1" w:styleId="Fuentedeprrafopredeter">
     <w:name w:val="Default Paragraph Font"/>
     <w:uiPriority w:val="1"/>
@@ -1733,6 +3509,88 @@
       <w:sz w:val="32"/>
       <w:szCs w:val="32"/>
       <w14:ligatures w14:val="none"/>
+    </w:rPr>
+  </w:style>
+  <w:style w:type="paragraph" w:styleId="TtuloTDC">
+    <w:name w:val="TOC Heading"/>
+    <w:basedOn w:val="Ttulo1"/>
+    <w:next w:val="Normal"/>
+    <w:uiPriority w:val="39"/>
+    <w:unhideWhenUsed/>
+    <w:qFormat/>
+    <w:rsid w:val="00317E67"/>
+    <w:pPr>
+      <w:spacing w:line="259" w:lineRule="auto"/>
+      <w:outlineLvl w:val="9"/>
+    </w:pPr>
+    <w:rPr>
+      <w:lang w:eastAsia="es-GT"/>
+    </w:rPr>
+  </w:style>
+  <w:style w:type="paragraph" w:styleId="TDC1">
+    <w:name w:val="toc 1"/>
+    <w:basedOn w:val="Normal"/>
+    <w:next w:val="Normal"/>
+    <w:autoRedefine/>
+    <w:uiPriority w:val="39"/>
+    <w:unhideWhenUsed/>
+    <w:rsid w:val="00317E67"/>
+    <w:pPr>
+      <w:spacing w:after="100"/>
+    </w:pPr>
+  </w:style>
+  <w:style w:type="character" w:styleId="Hipervnculo">
+    <w:name w:val="Hyperlink"/>
+    <w:basedOn w:val="Fuentedeprrafopredeter"/>
+    <w:uiPriority w:val="99"/>
+    <w:unhideWhenUsed/>
+    <w:rsid w:val="00317E67"/>
+    <w:rPr>
+      <w:color w:val="0563C1" w:themeColor="hyperlink"/>
+      <w:u w:val="single"/>
+    </w:rPr>
+  </w:style>
+  <w:style w:type="paragraph" w:styleId="Prrafodelista">
+    <w:name w:val="List Paragraph"/>
+    <w:basedOn w:val="Normal"/>
+    <w:uiPriority w:val="34"/>
+    <w:qFormat/>
+    <w:rsid w:val="00FE5D77"/>
+    <w:pPr>
+      <w:ind w:left="720"/>
+      <w:contextualSpacing/>
+    </w:pPr>
+  </w:style>
+  <w:style w:type="character" w:customStyle="1" w:styleId="Ttulo3Car">
+    <w:name w:val="Título 3 Car"/>
+    <w:basedOn w:val="Fuentedeprrafopredeter"/>
+    <w:link w:val="Ttulo3"/>
+    <w:uiPriority w:val="9"/>
+    <w:semiHidden/>
+    <w:rsid w:val="00FE5D77"/>
+    <w:rPr>
+      <w:rFonts w:asciiTheme="majorHAnsi" w:eastAsiaTheme="majorEastAsia" w:hAnsiTheme="majorHAnsi" w:cstheme="majorBidi"/>
+      <w:bCs w:val="0"/>
+      <w:color w:val="1F3763" w:themeColor="accent1" w:themeShade="7F"/>
+      <w:kern w:val="0"/>
+      <w14:ligatures w14:val="none"/>
+    </w:rPr>
+  </w:style>
+  <w:style w:type="paragraph" w:styleId="NormalWeb">
+    <w:name w:val="Normal (Web)"/>
+    <w:basedOn w:val="Normal"/>
+    <w:uiPriority w:val="99"/>
+    <w:semiHidden/>
+    <w:unhideWhenUsed/>
+    <w:rsid w:val="00FE5D77"/>
+    <w:pPr>
+      <w:spacing w:before="100" w:beforeAutospacing="1" w:after="100" w:afterAutospacing="1" w:line="240" w:lineRule="auto"/>
+    </w:pPr>
+    <w:rPr>
+      <w:rFonts w:ascii="Times New Roman" w:eastAsia="Times New Roman" w:hAnsi="Times New Roman" w:cs="Times New Roman"/>
+      <w:sz w:val="24"/>
+      <w:szCs w:val="24"/>
+      <w:lang w:eastAsia="es-GT"/>
     </w:rPr>
   </w:style>
 </w:styles>
@@ -2031,4 +3889,16 @@
     </a:ext>
   </a:extLst>
 </a:theme>
+</file>
+
+<file path=customXml/item1.xml><?xml version="1.0" encoding="utf-8"?>
+<b:Sources xmlns:b="http://schemas.openxmlformats.org/officeDocument/2006/bibliography" xmlns="http://schemas.openxmlformats.org/officeDocument/2006/bibliography" SelectedStyle="\APASeventhEdition.xsl" StyleName="APA" Version="7"/>
+</file>
+
+<file path=customXml/itemProps1.xml><?xml version="1.0" encoding="utf-8"?>
+<ds:datastoreItem xmlns:ds="http://schemas.openxmlformats.org/officeDocument/2006/customXml" ds:itemID="{DC61E173-6203-4AC7-85B7-C56BD8A1BDFC}">
+  <ds:schemaRefs>
+    <ds:schemaRef ds:uri="http://schemas.openxmlformats.org/officeDocument/2006/bibliography"/>
+  </ds:schemaRefs>
+</ds:datastoreItem>
 </file>
</xml_diff>